<commit_message>
salvando o diario de bordo
</commit_message>
<xml_diff>
--- a/Curso_de_html-css/Diário de bordo do curso de HTML.docx
+++ b/Curso_de_html-css/Diário de bordo do curso de HTML.docx
@@ -15,102 +15,38 @@
     </w:p>
     <w:p>
       <w:r>
-        <w:t xml:space="preserve">Criando o primeiro documento </w:t>
-      </w:r>
-      <w:proofErr w:type="spellStart"/>
-      <w:r>
-        <w:t>html</w:t>
-      </w:r>
-      <w:proofErr w:type="spellEnd"/>
-      <w:r>
-        <w:t>, com &lt;/DOCTYPE HTML&gt;&lt;/HTML&gt;</w:t>
+        <w:t>Criando o primeiro documento html, com &lt;/DOCTYPE HTML&gt;&lt;/HTML&gt;</w:t>
       </w:r>
     </w:p>
     <w:p>
       <w:r>
-        <w:t xml:space="preserve">Dividido em </w:t>
-      </w:r>
-      <w:proofErr w:type="spellStart"/>
-      <w:r>
-        <w:t>head</w:t>
-      </w:r>
-      <w:proofErr w:type="spellEnd"/>
-      <w:r>
-        <w:t xml:space="preserve"> e body.</w:t>
+        <w:t>Dividido em head e body.</w:t>
       </w:r>
     </w:p>
     <w:p>
       <w:r>
-        <w:t>&lt;</w:t>
-      </w:r>
-      <w:proofErr w:type="spellStart"/>
-      <w:r>
-        <w:t>head</w:t>
-      </w:r>
-      <w:proofErr w:type="spellEnd"/>
-      <w:r>
-        <w:t>&gt; cabeçalho onde tem as configurações iniciais.</w:t>
+        <w:t>&lt;head&gt; cabeçalho onde tem as configurações iniciais.</w:t>
       </w:r>
     </w:p>
     <w:p>
       <w:r>
-        <w:t>&lt;</w:t>
-      </w:r>
-      <w:proofErr w:type="spellStart"/>
-      <w:r>
-        <w:t>bory</w:t>
-      </w:r>
-      <w:proofErr w:type="spellEnd"/>
-      <w:r>
-        <w:t>&gt; o corpo onde ficam as informações que o site vai apresentar.</w:t>
+        <w:t>&lt;bory&gt; o corpo onde ficam as informações que o site vai apresentar.</w:t>
       </w:r>
     </w:p>
     <w:p>
       <w:r>
-        <w:t xml:space="preserve">Colocar em a </w:t>
-      </w:r>
-      <w:proofErr w:type="spellStart"/>
-      <w:r>
-        <w:t>lang</w:t>
-      </w:r>
-      <w:proofErr w:type="spellEnd"/>
-      <w:r>
-        <w:t xml:space="preserve"> em </w:t>
-      </w:r>
-      <w:proofErr w:type="spellStart"/>
-      <w:r>
-        <w:t>pt</w:t>
-      </w:r>
-      <w:proofErr w:type="spellEnd"/>
-      <w:r>
-        <w:t>-br.</w:t>
+        <w:t>Colocar em a lang em pt-br.</w:t>
       </w:r>
     </w:p>
     <w:p/>
     <w:p>
       <w:r>
-        <w:t xml:space="preserve">As </w:t>
-      </w:r>
-      <w:proofErr w:type="spellStart"/>
-      <w:r>
-        <w:t>tags</w:t>
-      </w:r>
-      <w:proofErr w:type="spellEnd"/>
-      <w:r>
-        <w:t>;</w:t>
+        <w:t>As tags;</w:t>
       </w:r>
     </w:p>
     <w:p>
       <w:r>
-        <w:t>&lt;</w:t>
-      </w:r>
-      <w:proofErr w:type="spellStart"/>
-      <w:r>
-        <w:t>title</w:t>
-      </w:r>
-      <w:proofErr w:type="spellEnd"/>
-      <w:r>
-        <w:t>&gt; diz o nome do site</w:t>
+        <w:t>&lt;title&gt; diz o nome do site</w:t>
       </w:r>
     </w:p>
     <w:p>
@@ -125,18 +61,19 @@
     </w:p>
     <w:p>
       <w:r>
-        <w:t>&lt;</w:t>
-      </w:r>
-      <w:proofErr w:type="spellStart"/>
-      <w:r>
-        <w:t>hr</w:t>
-      </w:r>
-      <w:proofErr w:type="spellEnd"/>
-      <w:r>
-        <w:t>&gt; cria uma linha horizontal.</w:t>
+        <w:t>&lt;hr&gt; cria uma linha horizontal.</w:t>
       </w:r>
     </w:p>
-    <w:p/>
+    <w:p>
+      <w:r>
+        <w:t>&lt;br&gt; quebra de linha.</w:t>
+      </w:r>
+    </w:p>
+    <w:p>
+      <w:r>
+        <w:t>Para mostrar os símbolos de &lt; = &amp;lt;, e o de &gt; &amp;gt;</w:t>
+      </w:r>
+    </w:p>
     <w:sectPr>
       <w:pgSz w:w="11906" w:h="16838"/>
       <w:pgMar w:top="1417" w:right="1701" w:bottom="1417" w:left="1701" w:header="708" w:footer="708" w:gutter="0"/>

</xml_diff>